<commit_message>
dxy and dwindow updates
</commit_message>
<xml_diff>
--- a/notes -- analyses and moving forward.docx
+++ b/notes -- analyses and moving forward.docx
@@ -3,12 +3,531 @@
 <w:document xmlns:wpc="http://schemas.microsoft.com/office/word/2010/wordprocessingCanvas" xmlns:cx="http://schemas.microsoft.com/office/drawing/2014/chartex" xmlns:cx1="http://schemas.microsoft.com/office/drawing/2015/9/8/chartex" xmlns:cx2="http://schemas.microsoft.com/office/drawing/2015/10/21/chartex" xmlns:cx3="http://schemas.microsoft.com/office/drawing/2016/5/9/chartex" xmlns:cx4="http://schemas.microsoft.com/office/drawing/2016/5/10/chartex" xmlns:cx5="http://schemas.microsoft.com/office/drawing/2016/5/11/chartex" xmlns:cx6="http://schemas.microsoft.com/office/drawing/2016/5/12/chartex" xmlns:cx7="http://schemas.microsoft.com/office/drawing/2016/5/13/chartex" xmlns:cx8="http://schemas.microsoft.com/office/drawing/2016/5/14/chartex" xmlns:mc="http://schemas.openxmlformats.org/markup-compatibility/2006" xmlns:aink="http://schemas.microsoft.com/office/drawing/2016/ink" xmlns:am3d="http://schemas.microsoft.com/office/drawing/2017/model3d" xmlns:o="urn:schemas-microsoft-com:office:office" xmlns:oel="http://schemas.microsoft.com/office/2019/extlst" xmlns:r="http://schemas.openxmlformats.org/officeDocument/2006/relationships" xmlns:m="http://schemas.openxmlformats.org/officeDocument/2006/math" xmlns:v="urn:schemas-microsoft-com:vml" xmlns:wp14="http://schemas.microsoft.com/office/word/2010/wordprocessingDrawing" xmlns:wp="http://schemas.openxmlformats.org/drawingml/2006/wordprocessingDrawing" xmlns:w10="urn:schemas-microsoft-com:office:word" xmlns:w="http://schemas.openxmlformats.org/wordprocessingml/2006/main" xmlns:w14="http://schemas.microsoft.com/office/word/2010/wordml" xmlns:w15="http://schemas.microsoft.com/office/word/2012/wordml" xmlns:w16cex="http://schemas.microsoft.com/office/word/2018/wordml/cex" xmlns:w16cid="http://schemas.microsoft.com/office/word/2016/wordml/cid" xmlns:w16="http://schemas.microsoft.com/office/word/2018/wordml" xmlns:w16sdtdh="http://schemas.microsoft.com/office/word/2020/wordml/sdtdatahash" xmlns:w16se="http://schemas.microsoft.com/office/word/2015/wordml/symex" xmlns:wpg="http://schemas.microsoft.com/office/word/2010/wordprocessingGroup" xmlns:wpi="http://schemas.microsoft.com/office/word/2010/wordprocessingInk" xmlns:wne="http://schemas.microsoft.com/office/word/2006/wordml" xmlns:wps="http://schemas.microsoft.com/office/word/2010/wordprocessingShape" mc:Ignorable="w14 w15 w16se w16cid w16 w16cex w16sdtdh wp14">
   <w:body>
     <w:p>
-      <w:r>
+      <w:pPr>
         <w:rPr>
           <w:b/>
           <w:bCs/>
         </w:rPr>
-        <w:t>Completed so far</w:t>
+      </w:pPr>
+      <w:r>
+        <w:rPr>
+          <w:b/>
+          <w:bCs/>
+        </w:rPr>
+        <w:t>The story so far:</w:t>
+      </w:r>
+    </w:p>
+    <w:p>
+      <w:pPr>
+        <w:pStyle w:val="ListParagraph"/>
+        <w:numPr>
+          <w:ilvl w:val="0"/>
+          <w:numId w:val="4"/>
+        </w:numPr>
+      </w:pPr>
+      <w:r>
+        <w:rPr>
+          <w:i/>
+          <w:iCs/>
+        </w:rPr>
+        <w:t>Consistent species tree topology</w:t>
+      </w:r>
+      <w:r>
+        <w:t xml:space="preserve"> regardless of method used. All methods used to construct trees produced the same general topology, which is consistent with the topology recovered from RADseq data (Stone &amp; Wolfe 2021). </w:t>
+      </w:r>
+    </w:p>
+    <w:p>
+      <w:pPr>
+        <w:pStyle w:val="ListParagraph"/>
+        <w:numPr>
+          <w:ilvl w:val="0"/>
+          <w:numId w:val="4"/>
+        </w:numPr>
+      </w:pPr>
+      <w:r>
+        <w:rPr>
+          <w:i/>
+          <w:iCs/>
+        </w:rPr>
+        <w:t xml:space="preserve">Evidence of both historical and contemporary gene flow. </w:t>
+      </w:r>
+      <w:r>
+        <w:t>Excess allele sharing is common at both contemporary and historical time scales. Plots of excess allele sharing indicate the presence of both what is likely recent introgression into specific lineages (</w:t>
+      </w:r>
+      <w:r>
+        <w:rPr>
+          <w:i/>
+          <w:iCs/>
+        </w:rPr>
+        <w:t>P. cardwellii;</w:t>
+      </w:r>
+      <w:r>
+        <w:t xml:space="preserve"> Mt. St. Helens, </w:t>
+      </w:r>
+      <w:r>
+        <w:rPr>
+          <w:i/>
+          <w:iCs/>
+        </w:rPr>
+        <w:t>P. rupicola</w:t>
+      </w:r>
+      <w:r>
+        <w:t xml:space="preserve">; Cle Elum and Mt. Shasta; </w:t>
+      </w:r>
+      <w:r>
+        <w:rPr>
+          <w:i/>
+          <w:iCs/>
+        </w:rPr>
+        <w:t>P. davidsonii</w:t>
+      </w:r>
+      <w:r>
+        <w:t>; Crater Lake) and what is likely historical introgression into entire species groups (</w:t>
+      </w:r>
+      <w:r>
+        <w:rPr>
+          <w:i/>
+          <w:iCs/>
+        </w:rPr>
+        <w:t>P. newberryi</w:t>
+      </w:r>
+      <w:r>
+        <w:t xml:space="preserve"> x </w:t>
+      </w:r>
+      <w:r>
+        <w:rPr>
+          <w:i/>
+          <w:iCs/>
+        </w:rPr>
+        <w:t>P. davidsonii</w:t>
+      </w:r>
+      <w:r>
+        <w:t>).</w:t>
+      </w:r>
+    </w:p>
+    <w:p>
+      <w:pPr>
+        <w:pStyle w:val="ListParagraph"/>
+        <w:numPr>
+          <w:ilvl w:val="0"/>
+          <w:numId w:val="4"/>
+        </w:numPr>
+      </w:pPr>
+      <w:r>
+        <w:rPr>
+          <w:b/>
+          <w:bCs/>
+        </w:rPr>
+        <w:t>Summary of Dinvestigate – forthcoming?</w:t>
+      </w:r>
+      <w:r>
+        <w:rPr>
+          <w:b/>
+          <w:bCs/>
+        </w:rPr>
+        <w:t xml:space="preserve"> How does one summarize this?</w:t>
+      </w:r>
+    </w:p>
+    <w:p>
+      <w:pPr>
+        <w:rPr>
+          <w:b/>
+          <w:bCs/>
+        </w:rPr>
+      </w:pPr>
+    </w:p>
+    <w:p>
+      <w:pPr>
+        <w:rPr>
+          <w:b/>
+          <w:bCs/>
+        </w:rPr>
+      </w:pPr>
+      <w:r>
+        <w:rPr>
+          <w:b/>
+          <w:bCs/>
+        </w:rPr>
+        <w:t>Dinvestigate</w:t>
+      </w:r>
+    </w:p>
+    <w:p>
+      <w:pPr>
+        <w:pStyle w:val="ListParagraph"/>
+        <w:numPr>
+          <w:ilvl w:val="0"/>
+          <w:numId w:val="9"/>
+        </w:numPr>
+        <w:rPr>
+          <w:b/>
+          <w:bCs/>
+        </w:rPr>
+      </w:pPr>
+      <w:r>
+        <w:rPr>
+          <w:b/>
+          <w:bCs/>
+        </w:rPr>
+        <w:t>(MOVING FORWARD, DO A GENE DENSITY VS. f_DM plot)</w:t>
+      </w:r>
+    </w:p>
+    <w:p>
+      <w:pPr>
+        <w:pStyle w:val="ListParagraph"/>
+        <w:numPr>
+          <w:ilvl w:val="0"/>
+          <w:numId w:val="9"/>
+        </w:numPr>
+        <w:rPr>
+          <w:b/>
+          <w:bCs/>
+        </w:rPr>
+      </w:pPr>
+      <w:r>
+        <w:rPr>
+          <w:b/>
+          <w:bCs/>
+        </w:rPr>
+        <w:t>MOVING FORWARD, JUST COMPARE AVERAGE f_DM BETWEEN DAVIDSONII?</w:t>
+      </w:r>
+    </w:p>
+    <w:p>
+      <w:pPr>
+        <w:rPr>
+          <w:b/>
+          <w:bCs/>
+          <w:color w:val="538135" w:themeColor="accent6" w:themeShade="BF"/>
+        </w:rPr>
+      </w:pPr>
+      <w:r>
+        <w:rPr>
+          <w:b/>
+          <w:bCs/>
+          <w:color w:val="FF0000"/>
+        </w:rPr>
+        <w:t>Davidsonii x newberryi</w:t>
+      </w:r>
+      <w:r>
+        <w:rPr>
+          <w:b/>
+          <w:bCs/>
+          <w:color w:val="FF0000"/>
+        </w:rPr>
+        <w:t xml:space="preserve"> --- </w:t>
+      </w:r>
+      <w:r>
+        <w:rPr>
+          <w:b/>
+          <w:bCs/>
+          <w:color w:val="538135" w:themeColor="accent6" w:themeShade="BF"/>
+        </w:rPr>
+        <w:t>davidsonii (Crater Lake) x rupicola</w:t>
+      </w:r>
+    </w:p>
+    <w:p>
+      <w:pPr>
+        <w:pStyle w:val="ListParagraph"/>
+        <w:numPr>
+          <w:ilvl w:val="0"/>
+          <w:numId w:val="8"/>
+        </w:numPr>
+      </w:pPr>
+      <w:r>
+        <w:t>F_dM</w:t>
+      </w:r>
+      <w:r>
+        <w:t xml:space="preserve"> generally hovers around 0, which is expected for ancestral introgression</w:t>
+      </w:r>
+      <w:r>
+        <w:t xml:space="preserve"> for newberryi comp. But at Crater lake, avg. f_dm is much higher, it looks like.</w:t>
+      </w:r>
+    </w:p>
+    <w:p>
+      <w:pPr>
+        <w:pStyle w:val="ListParagraph"/>
+        <w:numPr>
+          <w:ilvl w:val="0"/>
+          <w:numId w:val="8"/>
+        </w:numPr>
+      </w:pPr>
+      <w:r>
+        <w:t>Outliers dav x new introgression are on</w:t>
+      </w:r>
+      <w:r>
+        <w:t>, just eyeballing</w:t>
+      </w:r>
+      <w:r>
+        <w:t>:</w:t>
+      </w:r>
+    </w:p>
+    <w:p>
+      <w:pPr>
+        <w:pStyle w:val="ListParagraph"/>
+        <w:numPr>
+          <w:ilvl w:val="1"/>
+          <w:numId w:val="8"/>
+        </w:numPr>
+      </w:pPr>
+      <w:r>
+        <w:t>Low genic areas for</w:t>
+      </w:r>
+    </w:p>
+    <w:p>
+      <w:pPr>
+        <w:pStyle w:val="ListParagraph"/>
+        <w:numPr>
+          <w:ilvl w:val="2"/>
+          <w:numId w:val="8"/>
+        </w:numPr>
+        <w:rPr>
+          <w:color w:val="FF0000"/>
+        </w:rPr>
+      </w:pPr>
+      <w:r>
+        <w:rPr>
+          <w:color w:val="FF0000"/>
+        </w:rPr>
+        <w:t xml:space="preserve">1086, </w:t>
+      </w:r>
+      <w:r>
+        <w:rPr>
+          <w:color w:val="538135" w:themeColor="accent6" w:themeShade="BF"/>
+        </w:rPr>
+        <w:t>1087</w:t>
+      </w:r>
+    </w:p>
+    <w:p>
+      <w:pPr>
+        <w:pStyle w:val="ListParagraph"/>
+        <w:numPr>
+          <w:ilvl w:val="1"/>
+          <w:numId w:val="8"/>
+        </w:numPr>
+      </w:pPr>
+      <w:r>
+        <w:t>High genic areas for</w:t>
+      </w:r>
+    </w:p>
+    <w:p>
+      <w:pPr>
+        <w:pStyle w:val="ListParagraph"/>
+        <w:numPr>
+          <w:ilvl w:val="2"/>
+          <w:numId w:val="8"/>
+        </w:numPr>
+        <w:rPr>
+          <w:color w:val="FF0000"/>
+        </w:rPr>
+      </w:pPr>
+      <w:r>
+        <w:rPr>
+          <w:color w:val="FF0000"/>
+        </w:rPr>
+        <w:t>2687, 1087, 2533, 2686</w:t>
+      </w:r>
+    </w:p>
+    <w:p>
+      <w:pPr>
+        <w:pStyle w:val="ListParagraph"/>
+        <w:numPr>
+          <w:ilvl w:val="1"/>
+          <w:numId w:val="8"/>
+        </w:numPr>
+      </w:pPr>
+      <w:r>
+        <w:t>Mixed for</w:t>
+      </w:r>
+    </w:p>
+    <w:p>
+      <w:pPr>
+        <w:pStyle w:val="ListParagraph"/>
+        <w:numPr>
+          <w:ilvl w:val="2"/>
+          <w:numId w:val="8"/>
+        </w:numPr>
+        <w:rPr>
+          <w:color w:val="FF0000"/>
+        </w:rPr>
+      </w:pPr>
+      <w:r>
+        <w:rPr>
+          <w:color w:val="FF0000"/>
+        </w:rPr>
+        <w:t xml:space="preserve">2532, 2685, </w:t>
+      </w:r>
+      <w:r>
+        <w:rPr>
+          <w:color w:val="538135" w:themeColor="accent6" w:themeShade="BF"/>
+        </w:rPr>
+        <w:t>1086, 2687</w:t>
+      </w:r>
+    </w:p>
+    <w:p>
+      <w:pPr>
+        <w:pStyle w:val="ListParagraph"/>
+        <w:numPr>
+          <w:ilvl w:val="1"/>
+          <w:numId w:val="8"/>
+        </w:numPr>
+      </w:pPr>
+      <w:r>
+        <w:t>None for</w:t>
+      </w:r>
+    </w:p>
+    <w:p>
+      <w:pPr>
+        <w:pStyle w:val="ListParagraph"/>
+        <w:numPr>
+          <w:ilvl w:val="2"/>
+          <w:numId w:val="8"/>
+        </w:numPr>
+        <w:rPr>
+          <w:color w:val="FF0000"/>
+        </w:rPr>
+      </w:pPr>
+      <w:r>
+        <w:rPr>
+          <w:color w:val="FF0000"/>
+        </w:rPr>
+        <w:t>2684</w:t>
+      </w:r>
+    </w:p>
+    <w:p/>
+    <w:p>
+      <w:pPr>
+        <w:rPr>
+          <w:b/>
+          <w:bCs/>
+        </w:rPr>
+      </w:pPr>
+    </w:p>
+    <w:p>
+      <w:pPr>
+        <w:rPr>
+          <w:b/>
+          <w:bCs/>
+        </w:rPr>
+      </w:pPr>
+    </w:p>
+    <w:p>
+      <w:pPr>
+        <w:rPr>
+          <w:b/>
+          <w:bCs/>
+        </w:rPr>
+      </w:pPr>
+      <w:r>
+        <w:rPr>
+          <w:b/>
+          <w:bCs/>
+        </w:rPr>
+        <w:t>Moving forward:</w:t>
+      </w:r>
+    </w:p>
+    <w:p>
+      <w:pPr>
+        <w:pStyle w:val="ListParagraph"/>
+        <w:numPr>
+          <w:ilvl w:val="0"/>
+          <w:numId w:val="5"/>
+        </w:numPr>
+      </w:pPr>
+      <w:r>
+        <w:t>Relationship with metrics and gene density: how is gene density related to:</w:t>
+      </w:r>
+    </w:p>
+    <w:p>
+      <w:pPr>
+        <w:pStyle w:val="ListParagraph"/>
+        <w:numPr>
+          <w:ilvl w:val="0"/>
+          <w:numId w:val="6"/>
+        </w:numPr>
+      </w:pPr>
+      <w:r>
+        <w:t>Gene tree discordance</w:t>
+      </w:r>
+    </w:p>
+    <w:p>
+      <w:pPr>
+        <w:pStyle w:val="ListParagraph"/>
+        <w:numPr>
+          <w:ilvl w:val="1"/>
+          <w:numId w:val="6"/>
+        </w:numPr>
+      </w:pPr>
+      <w:r>
+        <w:t>RF distance</w:t>
+      </w:r>
+    </w:p>
+    <w:p>
+      <w:pPr>
+        <w:pStyle w:val="ListParagraph"/>
+        <w:numPr>
+          <w:ilvl w:val="1"/>
+          <w:numId w:val="6"/>
+        </w:numPr>
+      </w:pPr>
+      <w:r>
+        <w:t>g</w:t>
+      </w:r>
+      <w:r>
+        <w:t>CF</w:t>
+      </w:r>
+      <w:r>
+        <w:t xml:space="preserve"> (targeted triplets)</w:t>
+      </w:r>
+    </w:p>
+    <w:p>
+      <w:pPr>
+        <w:pStyle w:val="ListParagraph"/>
+        <w:numPr>
+          <w:ilvl w:val="0"/>
+          <w:numId w:val="6"/>
+        </w:numPr>
+      </w:pPr>
+      <w:r>
+        <w:t xml:space="preserve">Genetic </w:t>
+      </w:r>
+      <w:r>
+        <w:t>distance</w:t>
+      </w:r>
+      <w:r>
+        <w:t xml:space="preserve"> (targeted triplets)</w:t>
+      </w:r>
+    </w:p>
+    <w:p>
+      <w:pPr>
+        <w:pStyle w:val="ListParagraph"/>
+        <w:numPr>
+          <w:ilvl w:val="0"/>
+          <w:numId w:val="6"/>
+        </w:numPr>
+      </w:pPr>
+      <w:r>
+        <w:t>Introgression</w:t>
+      </w:r>
+    </w:p>
+    <w:p>
+      <w:pPr>
+        <w:pStyle w:val="ListParagraph"/>
+        <w:numPr>
+          <w:ilvl w:val="0"/>
+          <w:numId w:val="6"/>
+        </w:numPr>
+      </w:pPr>
+      <w:r>
+        <w:t>Genetic diversity</w:t>
+      </w:r>
+    </w:p>
+    <w:p/>
+    <w:p>
+      <w:r>
+        <w:rPr>
+          <w:b/>
+          <w:bCs/>
+        </w:rPr>
+        <w:t>In progress/planned</w:t>
       </w:r>
     </w:p>
     <w:p>
@@ -20,15 +539,7 @@
         </w:numPr>
       </w:pPr>
       <w:r>
-        <w:t xml:space="preserve">Sequence filtering, QC, variant </w:t>
-      </w:r>
-      <w:proofErr w:type="gramStart"/>
-      <w:r>
-        <w:t>calling</w:t>
-      </w:r>
-      <w:proofErr w:type="gramEnd"/>
-      <w:r>
-        <w:t xml:space="preserve"> and consensus file generation</w:t>
+        <w:t>10kb sliding windows</w:t>
       </w:r>
     </w:p>
     <w:p>
@@ -40,31 +551,56 @@
         </w:numPr>
       </w:pPr>
       <w:r>
-        <w:t>Max-missing=50%, max-</w:t>
-      </w:r>
-      <w:proofErr w:type="spellStart"/>
-      <w:r>
-        <w:t>meanDP</w:t>
-      </w:r>
-      <w:proofErr w:type="spellEnd"/>
-      <w:r>
-        <w:t>=60, min-</w:t>
-      </w:r>
-      <w:proofErr w:type="spellStart"/>
-      <w:r>
-        <w:t>meanDP</w:t>
-      </w:r>
-      <w:proofErr w:type="spellEnd"/>
-      <w:r>
-        <w:t xml:space="preserve">=3, </w:t>
-      </w:r>
-      <w:proofErr w:type="spellStart"/>
-      <w:r>
-        <w:t>minDP</w:t>
-      </w:r>
-      <w:proofErr w:type="spellEnd"/>
-      <w:r>
-        <w:t>=2</w:t>
+        <w:t>Discordance metrics &amp; targeted discordance summaries</w:t>
+      </w:r>
+    </w:p>
+    <w:p>
+      <w:pPr>
+        <w:pStyle w:val="ListParagraph"/>
+        <w:numPr>
+          <w:ilvl w:val="2"/>
+          <w:numId w:val="3"/>
+        </w:numPr>
+      </w:pPr>
+      <w:r>
+        <w:t>RF distance</w:t>
+      </w:r>
+    </w:p>
+    <w:p>
+      <w:pPr>
+        <w:pStyle w:val="ListParagraph"/>
+        <w:numPr>
+          <w:ilvl w:val="2"/>
+          <w:numId w:val="3"/>
+        </w:numPr>
+      </w:pPr>
+      <w:r>
+        <w:t>gCF and sCF</w:t>
+      </w:r>
+    </w:p>
+    <w:p>
+      <w:pPr>
+        <w:pStyle w:val="ListParagraph"/>
+        <w:numPr>
+          <w:ilvl w:val="2"/>
+          <w:numId w:val="3"/>
+        </w:numPr>
+      </w:pPr>
+      <w:r>
+        <w:lastRenderedPageBreak/>
+        <w:t>gene-wise log-likelihoods (Shen et al. 2021)</w:t>
+      </w:r>
+    </w:p>
+    <w:p>
+      <w:pPr>
+        <w:pStyle w:val="ListParagraph"/>
+        <w:numPr>
+          <w:ilvl w:val="2"/>
+          <w:numId w:val="3"/>
+        </w:numPr>
+      </w:pPr>
+      <w:r>
+        <w:t>Quartet sampling (Pease et al. 2018)</w:t>
       </w:r>
     </w:p>
     <w:p>
@@ -76,7 +612,7 @@
         </w:numPr>
       </w:pPr>
       <w:r>
-        <w:t>10kb sliding windows</w:t>
+        <w:t>Scaffold/scaffold analysis</w:t>
       </w:r>
     </w:p>
     <w:p>
@@ -88,228 +624,16 @@
         </w:numPr>
       </w:pPr>
       <w:r>
-        <w:t>Gene tree inference</w:t>
-      </w:r>
-    </w:p>
-    <w:p>
-      <w:pPr>
-        <w:pStyle w:val="ListParagraph"/>
-        <w:numPr>
-          <w:ilvl w:val="1"/>
-          <w:numId w:val="3"/>
-        </w:numPr>
-      </w:pPr>
-      <w:r>
-        <w:t>ASTRAL species tree inference</w:t>
-      </w:r>
-    </w:p>
-    <w:p>
-      <w:pPr>
-        <w:pStyle w:val="ListParagraph"/>
-        <w:numPr>
-          <w:ilvl w:val="0"/>
-          <w:numId w:val="3"/>
-        </w:numPr>
-      </w:pPr>
-      <w:r>
-        <w:t>Concatenated species tree</w:t>
-      </w:r>
-    </w:p>
-    <w:p>
-      <w:pPr>
-        <w:pStyle w:val="ListParagraph"/>
-        <w:numPr>
-          <w:ilvl w:val="0"/>
-          <w:numId w:val="3"/>
-        </w:numPr>
-      </w:pPr>
-      <w:r>
-        <w:t>CDS</w:t>
-      </w:r>
-    </w:p>
-    <w:p>
-      <w:pPr>
-        <w:pStyle w:val="ListParagraph"/>
-        <w:numPr>
-          <w:ilvl w:val="1"/>
-          <w:numId w:val="3"/>
-        </w:numPr>
-      </w:pPr>
-      <w:r>
-        <w:t>Gene tree inference</w:t>
-      </w:r>
-    </w:p>
-    <w:p>
-      <w:pPr>
-        <w:pStyle w:val="ListParagraph"/>
-        <w:numPr>
-          <w:ilvl w:val="1"/>
-          <w:numId w:val="3"/>
-        </w:numPr>
-      </w:pPr>
-      <w:r>
-        <w:t>ASTRAL species tree inference</w:t>
-      </w:r>
-    </w:p>
-    <w:p/>
-    <w:p>
-      <w:r>
+        <w:t>Pixy</w:t>
+      </w:r>
+    </w:p>
+    <w:p>
+      <w:pPr>
         <w:rPr>
           <w:b/>
           <w:bCs/>
         </w:rPr>
-        <w:t>In progress/planned</w:t>
-      </w:r>
-    </w:p>
-    <w:p>
-      <w:pPr>
-        <w:pStyle w:val="ListParagraph"/>
-        <w:numPr>
-          <w:ilvl w:val="0"/>
-          <w:numId w:val="3"/>
-        </w:numPr>
-      </w:pPr>
-      <w:r>
-        <w:t>10kb sliding windows</w:t>
-      </w:r>
-    </w:p>
-    <w:p>
-      <w:pPr>
-        <w:pStyle w:val="ListParagraph"/>
-        <w:numPr>
-          <w:ilvl w:val="1"/>
-          <w:numId w:val="3"/>
-        </w:numPr>
-      </w:pPr>
-      <w:r>
-        <w:t>Discordance metrics &amp; targeted discordance summaries</w:t>
-      </w:r>
-    </w:p>
-    <w:p>
-      <w:pPr>
-        <w:pStyle w:val="ListParagraph"/>
-        <w:numPr>
-          <w:ilvl w:val="2"/>
-          <w:numId w:val="3"/>
-        </w:numPr>
-      </w:pPr>
-      <w:r>
-        <w:t>RF distance</w:t>
-      </w:r>
-    </w:p>
-    <w:p>
-      <w:pPr>
-        <w:pStyle w:val="ListParagraph"/>
-        <w:numPr>
-          <w:ilvl w:val="2"/>
-          <w:numId w:val="3"/>
-        </w:numPr>
-      </w:pPr>
-      <w:proofErr w:type="spellStart"/>
-      <w:r>
-        <w:t>gCF</w:t>
-      </w:r>
-      <w:proofErr w:type="spellEnd"/>
-      <w:r>
-        <w:t xml:space="preserve"> and </w:t>
-      </w:r>
-      <w:proofErr w:type="spellStart"/>
-      <w:r>
-        <w:t>sCF</w:t>
-      </w:r>
-      <w:proofErr w:type="spellEnd"/>
-    </w:p>
-    <w:p>
-      <w:pPr>
-        <w:pStyle w:val="ListParagraph"/>
-        <w:numPr>
-          <w:ilvl w:val="2"/>
-          <w:numId w:val="3"/>
-        </w:numPr>
-      </w:pPr>
-      <w:r>
-        <w:t>gene-wise log-likelihoods (Shen et al. 2021)</w:t>
-      </w:r>
-    </w:p>
-    <w:p>
-      <w:pPr>
-        <w:pStyle w:val="ListParagraph"/>
-        <w:numPr>
-          <w:ilvl w:val="2"/>
-          <w:numId w:val="3"/>
-        </w:numPr>
-      </w:pPr>
-      <w:r>
-        <w:t>Quartet sampling (Pease et al. 2018)</w:t>
-      </w:r>
-    </w:p>
-    <w:p>
-      <w:pPr>
-        <w:pStyle w:val="ListParagraph"/>
-        <w:numPr>
-          <w:ilvl w:val="0"/>
-          <w:numId w:val="3"/>
-        </w:numPr>
-      </w:pPr>
-      <w:r>
-        <w:t>Scaffold/scaffold analysis</w:t>
-      </w:r>
-    </w:p>
-    <w:p>
-      <w:pPr>
-        <w:pStyle w:val="ListParagraph"/>
-        <w:numPr>
-          <w:ilvl w:val="1"/>
-          <w:numId w:val="3"/>
-        </w:numPr>
-      </w:pPr>
-      <w:r>
-        <w:t>D statistics (</w:t>
-      </w:r>
-      <w:proofErr w:type="spellStart"/>
-      <w:r>
-        <w:t>MVFtools</w:t>
-      </w:r>
-      <w:proofErr w:type="spellEnd"/>
-      <w:r>
-        <w:t>)</w:t>
-      </w:r>
-    </w:p>
-    <w:p>
-      <w:pPr>
-        <w:pStyle w:val="ListParagraph"/>
-        <w:numPr>
-          <w:ilvl w:val="1"/>
-          <w:numId w:val="3"/>
-        </w:numPr>
-      </w:pPr>
-      <w:r>
-        <w:t>Pixy</w:t>
-      </w:r>
-    </w:p>
-    <w:p>
-      <w:pPr>
-        <w:pStyle w:val="ListParagraph"/>
-        <w:numPr>
-          <w:ilvl w:val="1"/>
-          <w:numId w:val="3"/>
-        </w:numPr>
-      </w:pPr>
-      <w:r>
-        <w:t>Histogram of genic regions along chromosomes</w:t>
-      </w:r>
-    </w:p>
-    <w:p>
-      <w:pPr>
-        <w:pStyle w:val="ListParagraph"/>
-        <w:numPr>
-          <w:ilvl w:val="0"/>
-          <w:numId w:val="3"/>
-        </w:numPr>
-      </w:pPr>
-      <w:r>
-        <w:t>Functional annotations</w:t>
-      </w:r>
+      </w:pPr>
     </w:p>
     <w:p>
       <w:pPr>
@@ -318,34 +642,26 @@
           <w:bCs/>
         </w:rPr>
       </w:pPr>
-    </w:p>
-    <w:p>
-      <w:pPr>
+      <w:r>
         <w:rPr>
           <w:b/>
           <w:bCs/>
         </w:rPr>
-      </w:pPr>
-      <w:r>
+        <w:t>Measuring discordance among gene trees</w:t>
+      </w:r>
+    </w:p>
+    <w:p>
+      <w:pPr>
         <w:rPr>
           <w:b/>
           <w:bCs/>
         </w:rPr>
-        <w:t>Measuring discordance among gene trees</w:t>
-      </w:r>
-    </w:p>
-    <w:p>
-      <w:pPr>
+      </w:pPr>
+      <w:r>
         <w:rPr>
           <w:b/>
           <w:bCs/>
         </w:rPr>
-      </w:pPr>
-      <w:r>
-        <w:rPr>
-          <w:b/>
-          <w:bCs/>
-        </w:rPr>
         <w:t>NOTE – that incongruence statistics can be done for a specific triplet topology. This can still be confusing when there are aberrant individuals, but nonetheless…</w:t>
       </w:r>
     </w:p>
@@ -358,23 +674,7 @@
         </w:numPr>
       </w:pPr>
       <w:r>
-        <w:t xml:space="preserve">-t ASTRAL branch annotations. And/or </w:t>
-      </w:r>
-      <w:proofErr w:type="spellStart"/>
-      <w:r>
-        <w:t>gCFS</w:t>
-      </w:r>
-      <w:proofErr w:type="spellEnd"/>
-      <w:r>
-        <w:t xml:space="preserve"> annotations in </w:t>
-      </w:r>
-      <w:proofErr w:type="spellStart"/>
-      <w:r>
-        <w:t>IQtree</w:t>
-      </w:r>
-      <w:proofErr w:type="spellEnd"/>
-      <w:r>
-        <w:t>.</w:t>
+        <w:t>-t ASTRAL branch annotations. And/or gCFS annotations in IQtree.</w:t>
       </w:r>
     </w:p>
     <w:p>
@@ -386,15 +686,7 @@
         </w:numPr>
       </w:pPr>
       <w:r>
-        <w:t>Quartet sampling (</w:t>
-      </w:r>
-      <w:proofErr w:type="spellStart"/>
-      <w:r>
-        <w:t>pease</w:t>
-      </w:r>
-      <w:proofErr w:type="spellEnd"/>
-      <w:r>
-        <w:t xml:space="preserve"> et al. 2018)</w:t>
+        <w:t>Quartet sampling (pease et al. 2018)</w:t>
       </w:r>
     </w:p>
     <w:p>
@@ -406,15 +698,7 @@
         </w:numPr>
       </w:pPr>
       <w:r>
-        <w:t>Robinson-</w:t>
-      </w:r>
-      <w:proofErr w:type="spellStart"/>
-      <w:r>
-        <w:t>Foulds</w:t>
-      </w:r>
-      <w:proofErr w:type="spellEnd"/>
-      <w:r>
-        <w:t xml:space="preserve"> distance, can be done in ete3</w:t>
+        <w:t>Robinson-Foulds distance, can be done in ete3</w:t>
       </w:r>
     </w:p>
     <w:p>
@@ -442,6 +726,321 @@
 <file path=word/numbering.xml><?xml version="1.0" encoding="utf-8"?>
 <w:numbering xmlns:wpc="http://schemas.microsoft.com/office/word/2010/wordprocessingCanvas" xmlns:cx="http://schemas.microsoft.com/office/drawing/2014/chartex" xmlns:cx1="http://schemas.microsoft.com/office/drawing/2015/9/8/chartex" xmlns:cx2="http://schemas.microsoft.com/office/drawing/2015/10/21/chartex" xmlns:cx3="http://schemas.microsoft.com/office/drawing/2016/5/9/chartex" xmlns:cx4="http://schemas.microsoft.com/office/drawing/2016/5/10/chartex" xmlns:cx5="http://schemas.microsoft.com/office/drawing/2016/5/11/chartex" xmlns:cx6="http://schemas.microsoft.com/office/drawing/2016/5/12/chartex" xmlns:cx7="http://schemas.microsoft.com/office/drawing/2016/5/13/chartex" xmlns:cx8="http://schemas.microsoft.com/office/drawing/2016/5/14/chartex" xmlns:mc="http://schemas.openxmlformats.org/markup-compatibility/2006" xmlns:aink="http://schemas.microsoft.com/office/drawing/2016/ink" xmlns:am3d="http://schemas.microsoft.com/office/drawing/2017/model3d" xmlns:o="urn:schemas-microsoft-com:office:office" xmlns:oel="http://schemas.microsoft.com/office/2019/extlst" xmlns:r="http://schemas.openxmlformats.org/officeDocument/2006/relationships" xmlns:m="http://schemas.openxmlformats.org/officeDocument/2006/math" xmlns:v="urn:schemas-microsoft-com:vml" xmlns:wp14="http://schemas.microsoft.com/office/word/2010/wordprocessingDrawing" xmlns:wp="http://schemas.openxmlformats.org/drawingml/2006/wordprocessingDrawing" xmlns:w10="urn:schemas-microsoft-com:office:word" xmlns:w="http://schemas.openxmlformats.org/wordprocessingml/2006/main" xmlns:w14="http://schemas.microsoft.com/office/word/2010/wordml" xmlns:w15="http://schemas.microsoft.com/office/word/2012/wordml" xmlns:w16cex="http://schemas.microsoft.com/office/word/2018/wordml/cex" xmlns:w16cid="http://schemas.microsoft.com/office/word/2016/wordml/cid" xmlns:w16="http://schemas.microsoft.com/office/word/2018/wordml" xmlns:w16sdtdh="http://schemas.microsoft.com/office/word/2020/wordml/sdtdatahash" xmlns:w16se="http://schemas.microsoft.com/office/word/2015/wordml/symex" xmlns:wpg="http://schemas.microsoft.com/office/word/2010/wordprocessingGroup" xmlns:wpi="http://schemas.microsoft.com/office/word/2010/wordprocessingInk" xmlns:wne="http://schemas.microsoft.com/office/word/2006/wordml" xmlns:wps="http://schemas.microsoft.com/office/word/2010/wordprocessingShape" mc:Ignorable="w14 w15 w16se w16cid w16 w16cex w16sdtdh wp14">
   <w:abstractNum w:abstractNumId="0" w15:restartNumberingAfterBreak="0">
+    <w:nsid w:val="2F5753DA"/>
+    <w:multiLevelType w:val="hybridMultilevel"/>
+    <w:tmpl w:val="39420748"/>
+    <w:lvl w:ilvl="0" w:tplc="5AD627CC">
+      <w:start w:val="1"/>
+      <w:numFmt w:val="bullet"/>
+      <w:lvlText w:val="-"/>
+      <w:lvlJc w:val="left"/>
+      <w:pPr>
+        <w:ind w:left="720" w:hanging="360"/>
+      </w:pPr>
+      <w:rPr>
+        <w:rFonts w:ascii="Calibri" w:eastAsiaTheme="minorHAnsi" w:hAnsi="Calibri" w:cs="Calibri" w:hint="default"/>
+      </w:rPr>
+    </w:lvl>
+    <w:lvl w:ilvl="1" w:tplc="04090003">
+      <w:start w:val="1"/>
+      <w:numFmt w:val="bullet"/>
+      <w:lvlText w:val="o"/>
+      <w:lvlJc w:val="left"/>
+      <w:pPr>
+        <w:ind w:left="1440" w:hanging="360"/>
+      </w:pPr>
+      <w:rPr>
+        <w:rFonts w:ascii="Courier New" w:hAnsi="Courier New" w:cs="Courier New" w:hint="default"/>
+      </w:rPr>
+    </w:lvl>
+    <w:lvl w:ilvl="2" w:tplc="04090005">
+      <w:start w:val="1"/>
+      <w:numFmt w:val="bullet"/>
+      <w:lvlText w:val=""/>
+      <w:lvlJc w:val="left"/>
+      <w:pPr>
+        <w:ind w:left="2160" w:hanging="360"/>
+      </w:pPr>
+      <w:rPr>
+        <w:rFonts w:ascii="Wingdings" w:hAnsi="Wingdings" w:hint="default"/>
+      </w:rPr>
+    </w:lvl>
+    <w:lvl w:ilvl="3" w:tplc="04090001" w:tentative="1">
+      <w:start w:val="1"/>
+      <w:numFmt w:val="bullet"/>
+      <w:lvlText w:val=""/>
+      <w:lvlJc w:val="left"/>
+      <w:pPr>
+        <w:ind w:left="2880" w:hanging="360"/>
+      </w:pPr>
+      <w:rPr>
+        <w:rFonts w:ascii="Symbol" w:hAnsi="Symbol" w:hint="default"/>
+      </w:rPr>
+    </w:lvl>
+    <w:lvl w:ilvl="4" w:tplc="04090003" w:tentative="1">
+      <w:start w:val="1"/>
+      <w:numFmt w:val="bullet"/>
+      <w:lvlText w:val="o"/>
+      <w:lvlJc w:val="left"/>
+      <w:pPr>
+        <w:ind w:left="3600" w:hanging="360"/>
+      </w:pPr>
+      <w:rPr>
+        <w:rFonts w:ascii="Courier New" w:hAnsi="Courier New" w:cs="Courier New" w:hint="default"/>
+      </w:rPr>
+    </w:lvl>
+    <w:lvl w:ilvl="5" w:tplc="04090005" w:tentative="1">
+      <w:start w:val="1"/>
+      <w:numFmt w:val="bullet"/>
+      <w:lvlText w:val=""/>
+      <w:lvlJc w:val="left"/>
+      <w:pPr>
+        <w:ind w:left="4320" w:hanging="360"/>
+      </w:pPr>
+      <w:rPr>
+        <w:rFonts w:ascii="Wingdings" w:hAnsi="Wingdings" w:hint="default"/>
+      </w:rPr>
+    </w:lvl>
+    <w:lvl w:ilvl="6" w:tplc="04090001" w:tentative="1">
+      <w:start w:val="1"/>
+      <w:numFmt w:val="bullet"/>
+      <w:lvlText w:val=""/>
+      <w:lvlJc w:val="left"/>
+      <w:pPr>
+        <w:ind w:left="5040" w:hanging="360"/>
+      </w:pPr>
+      <w:rPr>
+        <w:rFonts w:ascii="Symbol" w:hAnsi="Symbol" w:hint="default"/>
+      </w:rPr>
+    </w:lvl>
+    <w:lvl w:ilvl="7" w:tplc="04090003" w:tentative="1">
+      <w:start w:val="1"/>
+      <w:numFmt w:val="bullet"/>
+      <w:lvlText w:val="o"/>
+      <w:lvlJc w:val="left"/>
+      <w:pPr>
+        <w:ind w:left="5760" w:hanging="360"/>
+      </w:pPr>
+      <w:rPr>
+        <w:rFonts w:ascii="Courier New" w:hAnsi="Courier New" w:cs="Courier New" w:hint="default"/>
+      </w:rPr>
+    </w:lvl>
+    <w:lvl w:ilvl="8" w:tplc="04090005" w:tentative="1">
+      <w:start w:val="1"/>
+      <w:numFmt w:val="bullet"/>
+      <w:lvlText w:val=""/>
+      <w:lvlJc w:val="left"/>
+      <w:pPr>
+        <w:ind w:left="6480" w:hanging="360"/>
+      </w:pPr>
+      <w:rPr>
+        <w:rFonts w:ascii="Wingdings" w:hAnsi="Wingdings" w:hint="default"/>
+      </w:rPr>
+    </w:lvl>
+  </w:abstractNum>
+  <w:abstractNum w:abstractNumId="1" w15:restartNumberingAfterBreak="0">
+    <w:nsid w:val="3A480A8A"/>
+    <w:multiLevelType w:val="hybridMultilevel"/>
+    <w:tmpl w:val="8FE4C238"/>
+    <w:lvl w:ilvl="0" w:tplc="457AF04E">
+      <w:start w:val="1"/>
+      <w:numFmt w:val="bullet"/>
+      <w:lvlText w:val="-"/>
+      <w:lvlJc w:val="left"/>
+      <w:pPr>
+        <w:ind w:left="720" w:hanging="360"/>
+      </w:pPr>
+      <w:rPr>
+        <w:rFonts w:ascii="Calibri" w:eastAsiaTheme="minorHAnsi" w:hAnsi="Calibri" w:cs="Calibri" w:hint="default"/>
+      </w:rPr>
+    </w:lvl>
+    <w:lvl w:ilvl="1" w:tplc="04090003">
+      <w:start w:val="1"/>
+      <w:numFmt w:val="bullet"/>
+      <w:lvlText w:val="o"/>
+      <w:lvlJc w:val="left"/>
+      <w:pPr>
+        <w:ind w:left="1440" w:hanging="360"/>
+      </w:pPr>
+      <w:rPr>
+        <w:rFonts w:ascii="Courier New" w:hAnsi="Courier New" w:cs="Courier New" w:hint="default"/>
+      </w:rPr>
+    </w:lvl>
+    <w:lvl w:ilvl="2" w:tplc="04090005" w:tentative="1">
+      <w:start w:val="1"/>
+      <w:numFmt w:val="bullet"/>
+      <w:lvlText w:val=""/>
+      <w:lvlJc w:val="left"/>
+      <w:pPr>
+        <w:ind w:left="2160" w:hanging="360"/>
+      </w:pPr>
+      <w:rPr>
+        <w:rFonts w:ascii="Wingdings" w:hAnsi="Wingdings" w:hint="default"/>
+      </w:rPr>
+    </w:lvl>
+    <w:lvl w:ilvl="3" w:tplc="04090001" w:tentative="1">
+      <w:start w:val="1"/>
+      <w:numFmt w:val="bullet"/>
+      <w:lvlText w:val=""/>
+      <w:lvlJc w:val="left"/>
+      <w:pPr>
+        <w:ind w:left="2880" w:hanging="360"/>
+      </w:pPr>
+      <w:rPr>
+        <w:rFonts w:ascii="Symbol" w:hAnsi="Symbol" w:hint="default"/>
+      </w:rPr>
+    </w:lvl>
+    <w:lvl w:ilvl="4" w:tplc="04090003" w:tentative="1">
+      <w:start w:val="1"/>
+      <w:numFmt w:val="bullet"/>
+      <w:lvlText w:val="o"/>
+      <w:lvlJc w:val="left"/>
+      <w:pPr>
+        <w:ind w:left="3600" w:hanging="360"/>
+      </w:pPr>
+      <w:rPr>
+        <w:rFonts w:ascii="Courier New" w:hAnsi="Courier New" w:cs="Courier New" w:hint="default"/>
+      </w:rPr>
+    </w:lvl>
+    <w:lvl w:ilvl="5" w:tplc="04090005" w:tentative="1">
+      <w:start w:val="1"/>
+      <w:numFmt w:val="bullet"/>
+      <w:lvlText w:val=""/>
+      <w:lvlJc w:val="left"/>
+      <w:pPr>
+        <w:ind w:left="4320" w:hanging="360"/>
+      </w:pPr>
+      <w:rPr>
+        <w:rFonts w:ascii="Wingdings" w:hAnsi="Wingdings" w:hint="default"/>
+      </w:rPr>
+    </w:lvl>
+    <w:lvl w:ilvl="6" w:tplc="04090001" w:tentative="1">
+      <w:start w:val="1"/>
+      <w:numFmt w:val="bullet"/>
+      <w:lvlText w:val=""/>
+      <w:lvlJc w:val="left"/>
+      <w:pPr>
+        <w:ind w:left="5040" w:hanging="360"/>
+      </w:pPr>
+      <w:rPr>
+        <w:rFonts w:ascii="Symbol" w:hAnsi="Symbol" w:hint="default"/>
+      </w:rPr>
+    </w:lvl>
+    <w:lvl w:ilvl="7" w:tplc="04090003" w:tentative="1">
+      <w:start w:val="1"/>
+      <w:numFmt w:val="bullet"/>
+      <w:lvlText w:val="o"/>
+      <w:lvlJc w:val="left"/>
+      <w:pPr>
+        <w:ind w:left="5760" w:hanging="360"/>
+      </w:pPr>
+      <w:rPr>
+        <w:rFonts w:ascii="Courier New" w:hAnsi="Courier New" w:cs="Courier New" w:hint="default"/>
+      </w:rPr>
+    </w:lvl>
+    <w:lvl w:ilvl="8" w:tplc="04090005" w:tentative="1">
+      <w:start w:val="1"/>
+      <w:numFmt w:val="bullet"/>
+      <w:lvlText w:val=""/>
+      <w:lvlJc w:val="left"/>
+      <w:pPr>
+        <w:ind w:left="6480" w:hanging="360"/>
+      </w:pPr>
+      <w:rPr>
+        <w:rFonts w:ascii="Wingdings" w:hAnsi="Wingdings" w:hint="default"/>
+      </w:rPr>
+    </w:lvl>
+  </w:abstractNum>
+  <w:abstractNum w:abstractNumId="2" w15:restartNumberingAfterBreak="0">
+    <w:nsid w:val="3F345E47"/>
+    <w:multiLevelType w:val="hybridMultilevel"/>
+    <w:tmpl w:val="A4CA61D6"/>
+    <w:lvl w:ilvl="0" w:tplc="0409000F">
+      <w:start w:val="1"/>
+      <w:numFmt w:val="decimal"/>
+      <w:lvlText w:val="%1."/>
+      <w:lvlJc w:val="left"/>
+      <w:pPr>
+        <w:ind w:left="1080" w:hanging="360"/>
+      </w:pPr>
+      <w:rPr>
+        <w:rFonts w:hint="default"/>
+      </w:rPr>
+    </w:lvl>
+    <w:lvl w:ilvl="1" w:tplc="04090019" w:tentative="1">
+      <w:start w:val="1"/>
+      <w:numFmt w:val="lowerLetter"/>
+      <w:lvlText w:val="%2."/>
+      <w:lvlJc w:val="left"/>
+      <w:pPr>
+        <w:ind w:left="1800" w:hanging="360"/>
+      </w:pPr>
+    </w:lvl>
+    <w:lvl w:ilvl="2" w:tplc="0409001B" w:tentative="1">
+      <w:start w:val="1"/>
+      <w:numFmt w:val="lowerRoman"/>
+      <w:lvlText w:val="%3."/>
+      <w:lvlJc w:val="right"/>
+      <w:pPr>
+        <w:ind w:left="2520" w:hanging="180"/>
+      </w:pPr>
+    </w:lvl>
+    <w:lvl w:ilvl="3" w:tplc="0409000F" w:tentative="1">
+      <w:start w:val="1"/>
+      <w:numFmt w:val="decimal"/>
+      <w:lvlText w:val="%4."/>
+      <w:lvlJc w:val="left"/>
+      <w:pPr>
+        <w:ind w:left="3240" w:hanging="360"/>
+      </w:pPr>
+    </w:lvl>
+    <w:lvl w:ilvl="4" w:tplc="04090019" w:tentative="1">
+      <w:start w:val="1"/>
+      <w:numFmt w:val="lowerLetter"/>
+      <w:lvlText w:val="%5."/>
+      <w:lvlJc w:val="left"/>
+      <w:pPr>
+        <w:ind w:left="3960" w:hanging="360"/>
+      </w:pPr>
+    </w:lvl>
+    <w:lvl w:ilvl="5" w:tplc="0409001B" w:tentative="1">
+      <w:start w:val="1"/>
+      <w:numFmt w:val="lowerRoman"/>
+      <w:lvlText w:val="%6."/>
+      <w:lvlJc w:val="right"/>
+      <w:pPr>
+        <w:ind w:left="4680" w:hanging="180"/>
+      </w:pPr>
+    </w:lvl>
+    <w:lvl w:ilvl="6" w:tplc="0409000F" w:tentative="1">
+      <w:start w:val="1"/>
+      <w:numFmt w:val="decimal"/>
+      <w:lvlText w:val="%7."/>
+      <w:lvlJc w:val="left"/>
+      <w:pPr>
+        <w:ind w:left="5400" w:hanging="360"/>
+      </w:pPr>
+    </w:lvl>
+    <w:lvl w:ilvl="7" w:tplc="04090019" w:tentative="1">
+      <w:start w:val="1"/>
+      <w:numFmt w:val="lowerLetter"/>
+      <w:lvlText w:val="%8."/>
+      <w:lvlJc w:val="left"/>
+      <w:pPr>
+        <w:ind w:left="6120" w:hanging="360"/>
+      </w:pPr>
+    </w:lvl>
+    <w:lvl w:ilvl="8" w:tplc="0409001B" w:tentative="1">
+      <w:start w:val="1"/>
+      <w:numFmt w:val="lowerRoman"/>
+      <w:lvlText w:val="%9."/>
+      <w:lvlJc w:val="right"/>
+      <w:pPr>
+        <w:ind w:left="6840" w:hanging="180"/>
+      </w:pPr>
+    </w:lvl>
+  </w:abstractNum>
+  <w:abstractNum w:abstractNumId="3" w15:restartNumberingAfterBreak="0">
     <w:nsid w:val="53CB5B20"/>
     <w:multiLevelType w:val="hybridMultilevel"/>
     <w:tmpl w:val="53B25010"/>
@@ -554,7 +1153,7 @@
       </w:rPr>
     </w:lvl>
   </w:abstractNum>
-  <w:abstractNum w:abstractNumId="1" w15:restartNumberingAfterBreak="0">
+  <w:abstractNum w:abstractNumId="4" w15:restartNumberingAfterBreak="0">
     <w:nsid w:val="60166B07"/>
     <w:multiLevelType w:val="hybridMultilevel"/>
     <w:tmpl w:val="BB70644C"/>
@@ -643,7 +1242,7 @@
       </w:pPr>
     </w:lvl>
   </w:abstractNum>
-  <w:abstractNum w:abstractNumId="2" w15:restartNumberingAfterBreak="0">
+  <w:abstractNum w:abstractNumId="5" w15:restartNumberingAfterBreak="0">
     <w:nsid w:val="61EE3A77"/>
     <w:multiLevelType w:val="hybridMultilevel"/>
     <w:tmpl w:val="412ED394"/>
@@ -755,14 +1354,299 @@
       </w:rPr>
     </w:lvl>
   </w:abstractNum>
+  <w:abstractNum w:abstractNumId="6" w15:restartNumberingAfterBreak="0">
+    <w:nsid w:val="67DE7807"/>
+    <w:multiLevelType w:val="hybridMultilevel"/>
+    <w:tmpl w:val="A648C5A0"/>
+    <w:lvl w:ilvl="0" w:tplc="0409000F">
+      <w:start w:val="1"/>
+      <w:numFmt w:val="decimal"/>
+      <w:lvlText w:val="%1."/>
+      <w:lvlJc w:val="left"/>
+      <w:pPr>
+        <w:ind w:left="720" w:hanging="360"/>
+      </w:pPr>
+      <w:rPr>
+        <w:rFonts w:hint="default"/>
+      </w:rPr>
+    </w:lvl>
+    <w:lvl w:ilvl="1" w:tplc="04090019" w:tentative="1">
+      <w:start w:val="1"/>
+      <w:numFmt w:val="lowerLetter"/>
+      <w:lvlText w:val="%2."/>
+      <w:lvlJc w:val="left"/>
+      <w:pPr>
+        <w:ind w:left="1440" w:hanging="360"/>
+      </w:pPr>
+    </w:lvl>
+    <w:lvl w:ilvl="2" w:tplc="0409001B" w:tentative="1">
+      <w:start w:val="1"/>
+      <w:numFmt w:val="lowerRoman"/>
+      <w:lvlText w:val="%3."/>
+      <w:lvlJc w:val="right"/>
+      <w:pPr>
+        <w:ind w:left="2160" w:hanging="180"/>
+      </w:pPr>
+    </w:lvl>
+    <w:lvl w:ilvl="3" w:tplc="0409000F" w:tentative="1">
+      <w:start w:val="1"/>
+      <w:numFmt w:val="decimal"/>
+      <w:lvlText w:val="%4."/>
+      <w:lvlJc w:val="left"/>
+      <w:pPr>
+        <w:ind w:left="2880" w:hanging="360"/>
+      </w:pPr>
+    </w:lvl>
+    <w:lvl w:ilvl="4" w:tplc="04090019" w:tentative="1">
+      <w:start w:val="1"/>
+      <w:numFmt w:val="lowerLetter"/>
+      <w:lvlText w:val="%5."/>
+      <w:lvlJc w:val="left"/>
+      <w:pPr>
+        <w:ind w:left="3600" w:hanging="360"/>
+      </w:pPr>
+    </w:lvl>
+    <w:lvl w:ilvl="5" w:tplc="0409001B" w:tentative="1">
+      <w:start w:val="1"/>
+      <w:numFmt w:val="lowerRoman"/>
+      <w:lvlText w:val="%6."/>
+      <w:lvlJc w:val="right"/>
+      <w:pPr>
+        <w:ind w:left="4320" w:hanging="180"/>
+      </w:pPr>
+    </w:lvl>
+    <w:lvl w:ilvl="6" w:tplc="0409000F" w:tentative="1">
+      <w:start w:val="1"/>
+      <w:numFmt w:val="decimal"/>
+      <w:lvlText w:val="%7."/>
+      <w:lvlJc w:val="left"/>
+      <w:pPr>
+        <w:ind w:left="5040" w:hanging="360"/>
+      </w:pPr>
+    </w:lvl>
+    <w:lvl w:ilvl="7" w:tplc="04090019" w:tentative="1">
+      <w:start w:val="1"/>
+      <w:numFmt w:val="lowerLetter"/>
+      <w:lvlText w:val="%8."/>
+      <w:lvlJc w:val="left"/>
+      <w:pPr>
+        <w:ind w:left="5760" w:hanging="360"/>
+      </w:pPr>
+    </w:lvl>
+    <w:lvl w:ilvl="8" w:tplc="0409001B" w:tentative="1">
+      <w:start w:val="1"/>
+      <w:numFmt w:val="lowerRoman"/>
+      <w:lvlText w:val="%9."/>
+      <w:lvlJc w:val="right"/>
+      <w:pPr>
+        <w:ind w:left="6480" w:hanging="180"/>
+      </w:pPr>
+    </w:lvl>
+  </w:abstractNum>
+  <w:abstractNum w:abstractNumId="7" w15:restartNumberingAfterBreak="0">
+    <w:nsid w:val="6B672F60"/>
+    <w:multiLevelType w:val="hybridMultilevel"/>
+    <w:tmpl w:val="7F9043B0"/>
+    <w:lvl w:ilvl="0" w:tplc="04090015">
+      <w:start w:val="1"/>
+      <w:numFmt w:val="upperLetter"/>
+      <w:lvlText w:val="%1."/>
+      <w:lvlJc w:val="left"/>
+      <w:pPr>
+        <w:ind w:left="720" w:hanging="360"/>
+      </w:pPr>
+      <w:rPr>
+        <w:rFonts w:hint="default"/>
+      </w:rPr>
+    </w:lvl>
+    <w:lvl w:ilvl="1" w:tplc="04090019" w:tentative="1">
+      <w:start w:val="1"/>
+      <w:numFmt w:val="lowerLetter"/>
+      <w:lvlText w:val="%2."/>
+      <w:lvlJc w:val="left"/>
+      <w:pPr>
+        <w:ind w:left="1440" w:hanging="360"/>
+      </w:pPr>
+    </w:lvl>
+    <w:lvl w:ilvl="2" w:tplc="0409001B" w:tentative="1">
+      <w:start w:val="1"/>
+      <w:numFmt w:val="lowerRoman"/>
+      <w:lvlText w:val="%3."/>
+      <w:lvlJc w:val="right"/>
+      <w:pPr>
+        <w:ind w:left="2160" w:hanging="180"/>
+      </w:pPr>
+    </w:lvl>
+    <w:lvl w:ilvl="3" w:tplc="0409000F" w:tentative="1">
+      <w:start w:val="1"/>
+      <w:numFmt w:val="decimal"/>
+      <w:lvlText w:val="%4."/>
+      <w:lvlJc w:val="left"/>
+      <w:pPr>
+        <w:ind w:left="2880" w:hanging="360"/>
+      </w:pPr>
+    </w:lvl>
+    <w:lvl w:ilvl="4" w:tplc="04090019" w:tentative="1">
+      <w:start w:val="1"/>
+      <w:numFmt w:val="lowerLetter"/>
+      <w:lvlText w:val="%5."/>
+      <w:lvlJc w:val="left"/>
+      <w:pPr>
+        <w:ind w:left="3600" w:hanging="360"/>
+      </w:pPr>
+    </w:lvl>
+    <w:lvl w:ilvl="5" w:tplc="0409001B" w:tentative="1">
+      <w:start w:val="1"/>
+      <w:numFmt w:val="lowerRoman"/>
+      <w:lvlText w:val="%6."/>
+      <w:lvlJc w:val="right"/>
+      <w:pPr>
+        <w:ind w:left="4320" w:hanging="180"/>
+      </w:pPr>
+    </w:lvl>
+    <w:lvl w:ilvl="6" w:tplc="0409000F" w:tentative="1">
+      <w:start w:val="1"/>
+      <w:numFmt w:val="decimal"/>
+      <w:lvlText w:val="%7."/>
+      <w:lvlJc w:val="left"/>
+      <w:pPr>
+        <w:ind w:left="5040" w:hanging="360"/>
+      </w:pPr>
+    </w:lvl>
+    <w:lvl w:ilvl="7" w:tplc="04090019" w:tentative="1">
+      <w:start w:val="1"/>
+      <w:numFmt w:val="lowerLetter"/>
+      <w:lvlText w:val="%8."/>
+      <w:lvlJc w:val="left"/>
+      <w:pPr>
+        <w:ind w:left="5760" w:hanging="360"/>
+      </w:pPr>
+    </w:lvl>
+    <w:lvl w:ilvl="8" w:tplc="0409001B" w:tentative="1">
+      <w:start w:val="1"/>
+      <w:numFmt w:val="lowerRoman"/>
+      <w:lvlText w:val="%9."/>
+      <w:lvlJc w:val="right"/>
+      <w:pPr>
+        <w:ind w:left="6480" w:hanging="180"/>
+      </w:pPr>
+    </w:lvl>
+  </w:abstractNum>
+  <w:abstractNum w:abstractNumId="8" w15:restartNumberingAfterBreak="0">
+    <w:nsid w:val="7A636EF2"/>
+    <w:multiLevelType w:val="hybridMultilevel"/>
+    <w:tmpl w:val="95C66C8C"/>
+    <w:lvl w:ilvl="0" w:tplc="0409000F">
+      <w:start w:val="1"/>
+      <w:numFmt w:val="decimal"/>
+      <w:lvlText w:val="%1."/>
+      <w:lvlJc w:val="left"/>
+      <w:pPr>
+        <w:ind w:left="1080" w:hanging="360"/>
+      </w:pPr>
+      <w:rPr>
+        <w:rFonts w:hint="default"/>
+      </w:rPr>
+    </w:lvl>
+    <w:lvl w:ilvl="1" w:tplc="04090019">
+      <w:start w:val="1"/>
+      <w:numFmt w:val="lowerLetter"/>
+      <w:lvlText w:val="%2."/>
+      <w:lvlJc w:val="left"/>
+      <w:pPr>
+        <w:ind w:left="1800" w:hanging="360"/>
+      </w:pPr>
+    </w:lvl>
+    <w:lvl w:ilvl="2" w:tplc="0409001B" w:tentative="1">
+      <w:start w:val="1"/>
+      <w:numFmt w:val="lowerRoman"/>
+      <w:lvlText w:val="%3."/>
+      <w:lvlJc w:val="right"/>
+      <w:pPr>
+        <w:ind w:left="2520" w:hanging="180"/>
+      </w:pPr>
+    </w:lvl>
+    <w:lvl w:ilvl="3" w:tplc="0409000F" w:tentative="1">
+      <w:start w:val="1"/>
+      <w:numFmt w:val="decimal"/>
+      <w:lvlText w:val="%4."/>
+      <w:lvlJc w:val="left"/>
+      <w:pPr>
+        <w:ind w:left="3240" w:hanging="360"/>
+      </w:pPr>
+    </w:lvl>
+    <w:lvl w:ilvl="4" w:tplc="04090019" w:tentative="1">
+      <w:start w:val="1"/>
+      <w:numFmt w:val="lowerLetter"/>
+      <w:lvlText w:val="%5."/>
+      <w:lvlJc w:val="left"/>
+      <w:pPr>
+        <w:ind w:left="3960" w:hanging="360"/>
+      </w:pPr>
+    </w:lvl>
+    <w:lvl w:ilvl="5" w:tplc="0409001B" w:tentative="1">
+      <w:start w:val="1"/>
+      <w:numFmt w:val="lowerRoman"/>
+      <w:lvlText w:val="%6."/>
+      <w:lvlJc w:val="right"/>
+      <w:pPr>
+        <w:ind w:left="4680" w:hanging="180"/>
+      </w:pPr>
+    </w:lvl>
+    <w:lvl w:ilvl="6" w:tplc="0409000F" w:tentative="1">
+      <w:start w:val="1"/>
+      <w:numFmt w:val="decimal"/>
+      <w:lvlText w:val="%7."/>
+      <w:lvlJc w:val="left"/>
+      <w:pPr>
+        <w:ind w:left="5400" w:hanging="360"/>
+      </w:pPr>
+    </w:lvl>
+    <w:lvl w:ilvl="7" w:tplc="04090019" w:tentative="1">
+      <w:start w:val="1"/>
+      <w:numFmt w:val="lowerLetter"/>
+      <w:lvlText w:val="%8."/>
+      <w:lvlJc w:val="left"/>
+      <w:pPr>
+        <w:ind w:left="6120" w:hanging="360"/>
+      </w:pPr>
+    </w:lvl>
+    <w:lvl w:ilvl="8" w:tplc="0409001B" w:tentative="1">
+      <w:start w:val="1"/>
+      <w:numFmt w:val="lowerRoman"/>
+      <w:lvlText w:val="%9."/>
+      <w:lvlJc w:val="right"/>
+      <w:pPr>
+        <w:ind w:left="6840" w:hanging="180"/>
+      </w:pPr>
+    </w:lvl>
+  </w:abstractNum>
   <w:num w:numId="1" w16cid:durableId="132794264">
+    <w:abstractNumId w:val="4"/>
+  </w:num>
+  <w:num w:numId="2" w16cid:durableId="1449817621">
+    <w:abstractNumId w:val="3"/>
+  </w:num>
+  <w:num w:numId="3" w16cid:durableId="336077236">
+    <w:abstractNumId w:val="5"/>
+  </w:num>
+  <w:num w:numId="4" w16cid:durableId="1277829851">
+    <w:abstractNumId w:val="6"/>
+  </w:num>
+  <w:num w:numId="5" w16cid:durableId="1996300113">
     <w:abstractNumId w:val="1"/>
   </w:num>
-  <w:num w:numId="2" w16cid:durableId="1449817621">
+  <w:num w:numId="6" w16cid:durableId="1262759653">
+    <w:abstractNumId w:val="8"/>
+  </w:num>
+  <w:num w:numId="7" w16cid:durableId="1794903522">
+    <w:abstractNumId w:val="2"/>
+  </w:num>
+  <w:num w:numId="8" w16cid:durableId="993679376">
     <w:abstractNumId w:val="0"/>
   </w:num>
-  <w:num w:numId="3" w16cid:durableId="336077236">
-    <w:abstractNumId w:val="2"/>
+  <w:num w:numId="9" w16cid:durableId="1618221479">
+    <w:abstractNumId w:val="7"/>
   </w:num>
 </w:numbering>
 </file>

</xml_diff>